<commit_message>
Changes related to installation test cases
</commit_message>
<xml_diff>
--- a/Skybot Mobile Application/OSolodka_TestReportFunctionalTestingSMAVersion2.0.docx
+++ b/Skybot Mobile Application/OSolodka_TestReportFunctionalTestingSMAVersion2.0.docx
@@ -316,7 +316,7 @@
         <w:rPr>
           <w:rtl w:val="0"/>
         </w:rPr>
-        <w:t xml:space="preserve">Total Test Cases Executed: 73</w:t>
+        <w:t xml:space="preserve">Total Test Cases Executed: 76</w:t>
       </w:r>
       <w:r>
         <w:rPr>
@@ -334,7 +334,7 @@
         <w:rPr>
           <w:rtl w:val="0"/>
         </w:rPr>
-        <w:t xml:space="preserve">Test Cases Passed: 32</w:t>
+        <w:t xml:space="preserve">Test Cases Passed: 35</w:t>
       </w:r>
       <w:r>
         <w:rPr>
@@ -379,7 +379,7 @@
         <w:rPr>
           <w:rtl w:val="0"/>
         </w:rPr>
-        <w:t xml:space="preserve">Success Rate: 44%</w:t>
+        <w:t xml:space="preserve">Success Rate: 46%</w:t>
       </w:r>
     </w:p>
     <w:p>
@@ -404,6 +404,68 @@
           <w:rtl w:val="0"/>
         </w:rPr>
         <w:t xml:space="preserve">Functional Areas Tested and Status</w:t>
+      </w:r>
+    </w:p>
+    <w:p>
+      <w:pPr>
+        <w:rPr>
+          <w:b w:val="1"/>
+        </w:rPr>
+      </w:pPr>
+      <w:r>
+        <w:rPr>
+          <w:rtl w:val="0"/>
+        </w:rPr>
+      </w:r>
+    </w:p>
+    <w:p>
+      <w:pPr>
+        <w:rPr>
+          <w:b w:val="1"/>
+        </w:rPr>
+      </w:pPr>
+      <w:r>
+        <w:rPr>
+          <w:rtl w:val="0"/>
+        </w:rPr>
+        <w:t xml:space="preserve">      </w:t>
+      </w:r>
+      <w:r>
+        <w:rPr>
+          <w:rtl w:val="0"/>
+        </w:rPr>
+        <w:t xml:space="preserve">0. </w:t>
+      </w:r>
+      <w:r>
+        <w:rPr>
+          <w:b w:val="1"/>
+          <w:rtl w:val="0"/>
+        </w:rPr>
+        <w:t xml:space="preserve">Installing and Uninstalling an App</w:t>
+      </w:r>
+    </w:p>
+    <w:p>
+      <w:pPr>
+        <w:numPr>
+          <w:ilvl w:val="0"/>
+          <w:numId w:val="1"/>
+        </w:numPr>
+        <w:spacing w:after="0" w:afterAutospacing="0"/>
+        <w:ind w:left="720" w:hanging="360"/>
+        <w:rPr>
+          <w:u w:val="none"/>
+        </w:rPr>
+      </w:pPr>
+      <w:r>
+        <w:rPr>
+          <w:rtl w:val="0"/>
+        </w:rPr>
+        <w:t xml:space="preserve">Success: App tests passed successfully.</w:t>
+      </w:r>
+      <w:r>
+        <w:rPr>
+          <w:rtl w:val="0"/>
+        </w:rPr>
       </w:r>
     </w:p>
     <w:p>
@@ -412,7 +474,7 @@
           <w:ilvl w:val="0"/>
           <w:numId w:val="4"/>
         </w:numPr>
-        <w:spacing w:after="0" w:afterAutospacing="0" w:before="240" w:lineRule="auto"/>
+        <w:spacing w:after="0" w:afterAutospacing="0" w:before="0" w:beforeAutospacing="0" w:lineRule="auto"/>
         <w:ind w:left="720" w:hanging="360"/>
         <w:rPr>
           <w:u w:val="none"/>
@@ -448,7 +510,7 @@
         <w:rPr>
           <w:rtl w:val="0"/>
         </w:rPr>
-        <w:t xml:space="preserve">Successes: Most features passed, including registration, login, and social media logins.</w:t>
+        <w:t xml:space="preserve">Success: Most features passed, including registration, login, and social media logins.</w:t>
       </w:r>
     </w:p>
     <w:p>
@@ -500,7 +562,7 @@
       <w:pPr>
         <w:numPr>
           <w:ilvl w:val="0"/>
-          <w:numId w:val="2"/>
+          <w:numId w:val="5"/>
         </w:numPr>
         <w:spacing w:after="0" w:afterAutospacing="0" w:before="0" w:beforeAutospacing="0" w:lineRule="auto"/>
         <w:ind w:left="720" w:hanging="360"/>
@@ -512,14 +574,14 @@
         <w:rPr>
           <w:rtl w:val="0"/>
         </w:rPr>
-        <w:t xml:space="preserve">Successes: Product search, pagination and gallery view.</w:t>
+        <w:t xml:space="preserve">Success: Product search, pagination and gallery view.</w:t>
       </w:r>
     </w:p>
     <w:p>
       <w:pPr>
         <w:numPr>
           <w:ilvl w:val="0"/>
-          <w:numId w:val="2"/>
+          <w:numId w:val="5"/>
         </w:numPr>
         <w:spacing w:after="0" w:afterAutospacing="0" w:before="0" w:beforeAutospacing="0" w:lineRule="auto"/>
         <w:ind w:left="720" w:hanging="360"/>
@@ -564,7 +626,7 @@
       <w:pPr>
         <w:numPr>
           <w:ilvl w:val="0"/>
-          <w:numId w:val="2"/>
+          <w:numId w:val="5"/>
         </w:numPr>
         <w:spacing w:after="0" w:afterAutospacing="0" w:before="0" w:beforeAutospacing="0" w:lineRule="auto"/>
         <w:ind w:left="720" w:hanging="360"/>
@@ -583,7 +645,7 @@
       <w:pPr>
         <w:numPr>
           <w:ilvl w:val="0"/>
-          <w:numId w:val="2"/>
+          <w:numId w:val="5"/>
         </w:numPr>
         <w:spacing w:after="0" w:afterAutospacing="0" w:before="0" w:beforeAutospacing="0" w:lineRule="auto"/>
         <w:ind w:left="720" w:hanging="360"/>
@@ -628,7 +690,7 @@
       <w:pPr>
         <w:numPr>
           <w:ilvl w:val="0"/>
-          <w:numId w:val="2"/>
+          <w:numId w:val="5"/>
         </w:numPr>
         <w:spacing w:after="0" w:afterAutospacing="0" w:before="0" w:beforeAutospacing="0" w:lineRule="auto"/>
         <w:ind w:left="720" w:hanging="360"/>
@@ -673,7 +735,7 @@
       <w:pPr>
         <w:numPr>
           <w:ilvl w:val="0"/>
-          <w:numId w:val="2"/>
+          <w:numId w:val="5"/>
         </w:numPr>
         <w:spacing w:after="0" w:afterAutospacing="0" w:before="0" w:beforeAutospacing="0" w:lineRule="auto"/>
         <w:ind w:left="720" w:hanging="360"/>
@@ -699,7 +761,7 @@
       <w:pPr>
         <w:numPr>
           <w:ilvl w:val="0"/>
-          <w:numId w:val="2"/>
+          <w:numId w:val="5"/>
         </w:numPr>
         <w:spacing w:after="0" w:afterAutospacing="0" w:before="0" w:beforeAutospacing="0" w:lineRule="auto"/>
         <w:ind w:left="720" w:hanging="360"/>
@@ -751,7 +813,7 @@
       <w:pPr>
         <w:numPr>
           <w:ilvl w:val="0"/>
-          <w:numId w:val="2"/>
+          <w:numId w:val="5"/>
         </w:numPr>
         <w:spacing w:after="0" w:afterAutospacing="0" w:before="0" w:beforeAutospacing="0" w:lineRule="auto"/>
         <w:ind w:left="720" w:hanging="360"/>
@@ -803,7 +865,7 @@
       <w:pPr>
         <w:numPr>
           <w:ilvl w:val="0"/>
-          <w:numId w:val="2"/>
+          <w:numId w:val="5"/>
         </w:numPr>
         <w:spacing w:after="0" w:afterAutospacing="0" w:before="0" w:beforeAutospacing="0" w:lineRule="auto"/>
         <w:ind w:left="720" w:hanging="360"/>
@@ -855,7 +917,7 @@
       <w:pPr>
         <w:numPr>
           <w:ilvl w:val="0"/>
-          <w:numId w:val="2"/>
+          <w:numId w:val="5"/>
         </w:numPr>
         <w:spacing w:after="0" w:afterAutospacing="0" w:before="0" w:beforeAutospacing="0" w:lineRule="auto"/>
         <w:ind w:left="720" w:hanging="360"/>
@@ -907,7 +969,7 @@
       <w:pPr>
         <w:numPr>
           <w:ilvl w:val="0"/>
-          <w:numId w:val="2"/>
+          <w:numId w:val="5"/>
         </w:numPr>
         <w:spacing w:after="0" w:afterAutospacing="0" w:before="0" w:beforeAutospacing="0" w:lineRule="auto"/>
         <w:ind w:left="720" w:hanging="360"/>
@@ -952,7 +1014,7 @@
       <w:pPr>
         <w:numPr>
           <w:ilvl w:val="0"/>
-          <w:numId w:val="2"/>
+          <w:numId w:val="5"/>
         </w:numPr>
         <w:spacing w:after="0" w:afterAutospacing="0" w:before="0" w:beforeAutospacing="0" w:lineRule="auto"/>
         <w:ind w:left="720" w:hanging="360"/>
@@ -1004,7 +1066,7 @@
       <w:pPr>
         <w:numPr>
           <w:ilvl w:val="0"/>
-          <w:numId w:val="1"/>
+          <w:numId w:val="2"/>
         </w:numPr>
         <w:spacing w:after="240" w:before="0" w:beforeAutospacing="0" w:lineRule="auto"/>
         <w:ind w:left="720" w:hanging="360"/>
@@ -1016,7 +1078,7 @@
         <w:rPr>
           <w:rtl w:val="0"/>
         </w:rPr>
-        <w:t xml:space="preserve">Successes: Login, profile viewing/editing, and password recovery passed successfully.</w:t>
+        <w:t xml:space="preserve">Success: Login, profile viewing/editing, and password recovery passed successfully.</w:t>
       </w:r>
     </w:p>
     <w:p>
@@ -1319,7 +1381,470 @@
                 <w:szCs w:val="20"/>
                 <w:rtl w:val="0"/>
               </w:rPr>
-              <w:t xml:space="preserve">1.  Registration and Authorization</w:t>
+              <w:t xml:space="preserve">0. Installing and Uninstalling an App</w:t>
+            </w:r>
+          </w:p>
+        </w:tc>
+        <w:tc>
+          <w:tcPr>
+            <w:tcBorders>
+              <w:top w:color="000000" w:space="0" w:sz="3" w:val="single"/>
+              <w:left w:color="000000" w:space="0" w:sz="3" w:val="single"/>
+              <w:bottom w:color="000000" w:space="0" w:sz="3" w:val="single"/>
+              <w:right w:color="000000" w:space="0" w:sz="3" w:val="single"/>
+            </w:tcBorders>
+            <w:tcMar>
+              <w:top w:w="40.0" w:type="dxa"/>
+              <w:left w:w="40.0" w:type="dxa"/>
+              <w:bottom w:w="40.0" w:type="dxa"/>
+              <w:right w:w="40.0" w:type="dxa"/>
+            </w:tcMar>
+            <w:vAlign w:val="bottom"/>
+          </w:tcPr>
+          <w:p>
+            <w:pPr>
+              <w:widowControl w:val="0"/>
+              <w:rPr>
+                <w:sz w:val="20"/>
+                <w:szCs w:val="20"/>
+              </w:rPr>
+            </w:pPr>
+            <w:r>
+              <w:rPr>
+                <w:sz w:val="20"/>
+                <w:szCs w:val="20"/>
+                <w:rtl w:val="0"/>
+              </w:rPr>
+              <w:t xml:space="preserve">0.1 Download the Mobile App</w:t>
+            </w:r>
+          </w:p>
+        </w:tc>
+        <w:tc>
+          <w:tcPr>
+            <w:shd w:fill="93c47d" w:val="clear"/>
+            <w:tcMar>
+              <w:top w:w="100.0" w:type="dxa"/>
+              <w:left w:w="100.0" w:type="dxa"/>
+              <w:bottom w:w="100.0" w:type="dxa"/>
+              <w:right w:w="100.0" w:type="dxa"/>
+            </w:tcMar>
+            <w:vAlign w:val="top"/>
+          </w:tcPr>
+          <w:p>
+            <w:pPr>
+              <w:keepNext w:val="0"/>
+              <w:keepLines w:val="0"/>
+              <w:pageBreakBefore w:val="0"/>
+              <w:widowControl w:val="0"/>
+              <w:pBdr>
+                <w:top w:space="0" w:sz="0" w:val="nil"/>
+                <w:left w:space="0" w:sz="0" w:val="nil"/>
+                <w:bottom w:space="0" w:sz="0" w:val="nil"/>
+                <w:right w:space="0" w:sz="0" w:val="nil"/>
+                <w:between w:space="0" w:sz="0" w:val="nil"/>
+              </w:pBdr>
+              <w:shd w:fill="auto" w:val="clear"/>
+              <w:spacing w:after="0" w:before="0" w:line="240" w:lineRule="auto"/>
+              <w:ind w:left="0" w:right="0" w:firstLine="0"/>
+              <w:jc w:val="left"/>
+              <w:rPr>
+                <w:sz w:val="20"/>
+                <w:szCs w:val="20"/>
+              </w:rPr>
+            </w:pPr>
+            <w:r>
+              <w:rPr>
+                <w:sz w:val="20"/>
+                <w:szCs w:val="20"/>
+                <w:rtl w:val="0"/>
+              </w:rPr>
+              <w:t xml:space="preserve">Pass</w:t>
+            </w:r>
+          </w:p>
+        </w:tc>
+        <w:tc>
+          <w:tcPr>
+            <w:shd w:fill="auto" w:val="clear"/>
+            <w:tcMar>
+              <w:top w:w="100.0" w:type="dxa"/>
+              <w:left w:w="100.0" w:type="dxa"/>
+              <w:bottom w:w="100.0" w:type="dxa"/>
+              <w:right w:w="100.0" w:type="dxa"/>
+            </w:tcMar>
+            <w:vAlign w:val="top"/>
+          </w:tcPr>
+          <w:p>
+            <w:pPr>
+              <w:keepNext w:val="0"/>
+              <w:keepLines w:val="0"/>
+              <w:pageBreakBefore w:val="0"/>
+              <w:widowControl w:val="0"/>
+              <w:pBdr>
+                <w:top w:space="0" w:sz="0" w:val="nil"/>
+                <w:left w:space="0" w:sz="0" w:val="nil"/>
+                <w:bottom w:space="0" w:sz="0" w:val="nil"/>
+                <w:right w:space="0" w:sz="0" w:val="nil"/>
+                <w:between w:space="0" w:sz="0" w:val="nil"/>
+              </w:pBdr>
+              <w:shd w:fill="auto" w:val="clear"/>
+              <w:spacing w:after="0" w:before="0" w:line="240" w:lineRule="auto"/>
+              <w:ind w:left="0" w:right="0" w:firstLine="0"/>
+              <w:jc w:val="left"/>
+              <w:rPr>
+                <w:b w:val="1"/>
+                <w:sz w:val="20"/>
+                <w:szCs w:val="20"/>
+              </w:rPr>
+            </w:pPr>
+            <w:r>
+              <w:rPr>
+                <w:rtl w:val="0"/>
+              </w:rPr>
+            </w:r>
+          </w:p>
+        </w:tc>
+      </w:tr>
+      <w:tr>
+        <w:trPr>
+          <w:cantSplit w:val="0"/>
+          <w:trHeight w:val="282.978515625" w:hRule="atLeast"/>
+          <w:tblHeader w:val="0"/>
+        </w:trPr>
+        <w:tc>
+          <w:tcPr>
+            <w:shd w:fill="ffffff" w:val="clear"/>
+            <w:tcMar>
+              <w:top w:w="100.0" w:type="dxa"/>
+              <w:left w:w="100.0" w:type="dxa"/>
+              <w:bottom w:w="100.0" w:type="dxa"/>
+              <w:right w:w="100.0" w:type="dxa"/>
+            </w:tcMar>
+            <w:vAlign w:val="top"/>
+          </w:tcPr>
+          <w:p>
+            <w:pPr>
+              <w:widowControl w:val="0"/>
+              <w:spacing w:line="240" w:lineRule="auto"/>
+              <w:rPr>
+                <w:b w:val="1"/>
+                <w:sz w:val="20"/>
+                <w:szCs w:val="20"/>
+              </w:rPr>
+            </w:pPr>
+            <w:r>
+              <w:rPr>
+                <w:rtl w:val="0"/>
+              </w:rPr>
+            </w:r>
+          </w:p>
+        </w:tc>
+        <w:tc>
+          <w:tcPr>
+            <w:tcBorders>
+              <w:top w:color="cccccc" w:space="0" w:sz="3" w:val="single"/>
+              <w:left w:color="000000" w:space="0" w:sz="3" w:val="single"/>
+              <w:bottom w:color="000000" w:space="0" w:sz="3" w:val="single"/>
+              <w:right w:color="000000" w:space="0" w:sz="3" w:val="single"/>
+            </w:tcBorders>
+            <w:tcMar>
+              <w:top w:w="40.0" w:type="dxa"/>
+              <w:left w:w="40.0" w:type="dxa"/>
+              <w:bottom w:w="40.0" w:type="dxa"/>
+              <w:right w:w="40.0" w:type="dxa"/>
+            </w:tcMar>
+            <w:vAlign w:val="bottom"/>
+          </w:tcPr>
+          <w:p>
+            <w:pPr>
+              <w:widowControl w:val="0"/>
+              <w:rPr>
+                <w:sz w:val="20"/>
+                <w:szCs w:val="20"/>
+              </w:rPr>
+            </w:pPr>
+            <w:r>
+              <w:rPr>
+                <w:sz w:val="20"/>
+                <w:szCs w:val="20"/>
+                <w:rtl w:val="0"/>
+              </w:rPr>
+              <w:t xml:space="preserve">0.2 Launching the Mobile App</w:t>
+            </w:r>
+          </w:p>
+        </w:tc>
+        <w:tc>
+          <w:tcPr>
+            <w:shd w:fill="93c47d" w:val="clear"/>
+            <w:tcMar>
+              <w:top w:w="100.0" w:type="dxa"/>
+              <w:left w:w="100.0" w:type="dxa"/>
+              <w:bottom w:w="100.0" w:type="dxa"/>
+              <w:right w:w="100.0" w:type="dxa"/>
+            </w:tcMar>
+            <w:vAlign w:val="top"/>
+          </w:tcPr>
+          <w:p>
+            <w:pPr>
+              <w:keepNext w:val="0"/>
+              <w:keepLines w:val="0"/>
+              <w:pageBreakBefore w:val="0"/>
+              <w:widowControl w:val="0"/>
+              <w:pBdr>
+                <w:top w:space="0" w:sz="0" w:val="nil"/>
+                <w:left w:space="0" w:sz="0" w:val="nil"/>
+                <w:bottom w:space="0" w:sz="0" w:val="nil"/>
+                <w:right w:space="0" w:sz="0" w:val="nil"/>
+                <w:between w:space="0" w:sz="0" w:val="nil"/>
+              </w:pBdr>
+              <w:shd w:fill="auto" w:val="clear"/>
+              <w:spacing w:after="0" w:before="0" w:line="240" w:lineRule="auto"/>
+              <w:ind w:left="0" w:right="0" w:firstLine="0"/>
+              <w:jc w:val="left"/>
+              <w:rPr>
+                <w:sz w:val="20"/>
+                <w:szCs w:val="20"/>
+              </w:rPr>
+            </w:pPr>
+            <w:r>
+              <w:rPr>
+                <w:sz w:val="20"/>
+                <w:szCs w:val="20"/>
+                <w:rtl w:val="0"/>
+              </w:rPr>
+              <w:t xml:space="preserve">Pass</w:t>
+            </w:r>
+          </w:p>
+        </w:tc>
+        <w:tc>
+          <w:tcPr>
+            <w:shd w:fill="auto" w:val="clear"/>
+            <w:tcMar>
+              <w:top w:w="100.0" w:type="dxa"/>
+              <w:left w:w="100.0" w:type="dxa"/>
+              <w:bottom w:w="100.0" w:type="dxa"/>
+              <w:right w:w="100.0" w:type="dxa"/>
+            </w:tcMar>
+            <w:vAlign w:val="top"/>
+          </w:tcPr>
+          <w:p>
+            <w:pPr>
+              <w:keepNext w:val="0"/>
+              <w:keepLines w:val="0"/>
+              <w:pageBreakBefore w:val="0"/>
+              <w:widowControl w:val="0"/>
+              <w:pBdr>
+                <w:top w:space="0" w:sz="0" w:val="nil"/>
+                <w:left w:space="0" w:sz="0" w:val="nil"/>
+                <w:bottom w:space="0" w:sz="0" w:val="nil"/>
+                <w:right w:space="0" w:sz="0" w:val="nil"/>
+                <w:between w:space="0" w:sz="0" w:val="nil"/>
+              </w:pBdr>
+              <w:shd w:fill="auto" w:val="clear"/>
+              <w:spacing w:after="0" w:before="0" w:line="240" w:lineRule="auto"/>
+              <w:ind w:left="0" w:right="0" w:firstLine="0"/>
+              <w:jc w:val="left"/>
+              <w:rPr>
+                <w:b w:val="1"/>
+                <w:sz w:val="20"/>
+                <w:szCs w:val="20"/>
+              </w:rPr>
+            </w:pPr>
+            <w:r>
+              <w:rPr>
+                <w:rtl w:val="0"/>
+              </w:rPr>
+            </w:r>
+          </w:p>
+        </w:tc>
+      </w:tr>
+      <w:tr>
+        <w:trPr>
+          <w:cantSplit w:val="0"/>
+          <w:trHeight w:val="282.978515625" w:hRule="atLeast"/>
+          <w:tblHeader w:val="0"/>
+        </w:trPr>
+        <w:tc>
+          <w:tcPr>
+            <w:shd w:fill="ffffff" w:val="clear"/>
+            <w:tcMar>
+              <w:top w:w="100.0" w:type="dxa"/>
+              <w:left w:w="100.0" w:type="dxa"/>
+              <w:bottom w:w="100.0" w:type="dxa"/>
+              <w:right w:w="100.0" w:type="dxa"/>
+            </w:tcMar>
+            <w:vAlign w:val="top"/>
+          </w:tcPr>
+          <w:p>
+            <w:pPr>
+              <w:widowControl w:val="0"/>
+              <w:spacing w:line="240" w:lineRule="auto"/>
+              <w:rPr>
+                <w:b w:val="1"/>
+                <w:sz w:val="20"/>
+                <w:szCs w:val="20"/>
+              </w:rPr>
+            </w:pPr>
+            <w:r>
+              <w:rPr>
+                <w:rtl w:val="0"/>
+              </w:rPr>
+            </w:r>
+          </w:p>
+        </w:tc>
+        <w:tc>
+          <w:tcPr>
+            <w:tcBorders>
+              <w:top w:color="cccccc" w:space="0" w:sz="3" w:val="single"/>
+              <w:left w:color="000000" w:space="0" w:sz="3" w:val="single"/>
+              <w:bottom w:color="000000" w:space="0" w:sz="3" w:val="single"/>
+              <w:right w:color="000000" w:space="0" w:sz="3" w:val="single"/>
+            </w:tcBorders>
+            <w:tcMar>
+              <w:top w:w="40.0" w:type="dxa"/>
+              <w:left w:w="40.0" w:type="dxa"/>
+              <w:bottom w:w="40.0" w:type="dxa"/>
+              <w:right w:w="40.0" w:type="dxa"/>
+            </w:tcMar>
+            <w:vAlign w:val="bottom"/>
+          </w:tcPr>
+          <w:p>
+            <w:pPr>
+              <w:widowControl w:val="0"/>
+              <w:rPr>
+                <w:sz w:val="20"/>
+                <w:szCs w:val="20"/>
+              </w:rPr>
+            </w:pPr>
+            <w:r>
+              <w:rPr>
+                <w:sz w:val="20"/>
+                <w:szCs w:val="20"/>
+                <w:rtl w:val="0"/>
+              </w:rPr>
+              <w:t xml:space="preserve">0.3 Uninstalling an App from the Mobile Device</w:t>
+            </w:r>
+          </w:p>
+        </w:tc>
+        <w:tc>
+          <w:tcPr>
+            <w:shd w:fill="93c47d" w:val="clear"/>
+            <w:tcMar>
+              <w:top w:w="100.0" w:type="dxa"/>
+              <w:left w:w="100.0" w:type="dxa"/>
+              <w:bottom w:w="100.0" w:type="dxa"/>
+              <w:right w:w="100.0" w:type="dxa"/>
+            </w:tcMar>
+            <w:vAlign w:val="top"/>
+          </w:tcPr>
+          <w:p>
+            <w:pPr>
+              <w:keepNext w:val="0"/>
+              <w:keepLines w:val="0"/>
+              <w:pageBreakBefore w:val="0"/>
+              <w:widowControl w:val="0"/>
+              <w:pBdr>
+                <w:top w:space="0" w:sz="0" w:val="nil"/>
+                <w:left w:space="0" w:sz="0" w:val="nil"/>
+                <w:bottom w:space="0" w:sz="0" w:val="nil"/>
+                <w:right w:space="0" w:sz="0" w:val="nil"/>
+                <w:between w:space="0" w:sz="0" w:val="nil"/>
+              </w:pBdr>
+              <w:shd w:fill="auto" w:val="clear"/>
+              <w:spacing w:after="0" w:before="0" w:line="240" w:lineRule="auto"/>
+              <w:ind w:left="0" w:right="0" w:firstLine="0"/>
+              <w:jc w:val="left"/>
+              <w:rPr>
+                <w:sz w:val="20"/>
+                <w:szCs w:val="20"/>
+              </w:rPr>
+            </w:pPr>
+            <w:r>
+              <w:rPr>
+                <w:sz w:val="20"/>
+                <w:szCs w:val="20"/>
+                <w:rtl w:val="0"/>
+              </w:rPr>
+              <w:t xml:space="preserve">Pass</w:t>
+            </w:r>
+          </w:p>
+        </w:tc>
+        <w:tc>
+          <w:tcPr>
+            <w:shd w:fill="auto" w:val="clear"/>
+            <w:tcMar>
+              <w:top w:w="100.0" w:type="dxa"/>
+              <w:left w:w="100.0" w:type="dxa"/>
+              <w:bottom w:w="100.0" w:type="dxa"/>
+              <w:right w:w="100.0" w:type="dxa"/>
+            </w:tcMar>
+            <w:vAlign w:val="top"/>
+          </w:tcPr>
+          <w:p>
+            <w:pPr>
+              <w:keepNext w:val="0"/>
+              <w:keepLines w:val="0"/>
+              <w:pageBreakBefore w:val="0"/>
+              <w:widowControl w:val="0"/>
+              <w:pBdr>
+                <w:top w:space="0" w:sz="0" w:val="nil"/>
+                <w:left w:space="0" w:sz="0" w:val="nil"/>
+                <w:bottom w:space="0" w:sz="0" w:val="nil"/>
+                <w:right w:space="0" w:sz="0" w:val="nil"/>
+                <w:between w:space="0" w:sz="0" w:val="nil"/>
+              </w:pBdr>
+              <w:shd w:fill="auto" w:val="clear"/>
+              <w:spacing w:after="0" w:before="0" w:line="240" w:lineRule="auto"/>
+              <w:ind w:left="0" w:right="0" w:firstLine="0"/>
+              <w:jc w:val="left"/>
+              <w:rPr>
+                <w:b w:val="1"/>
+                <w:sz w:val="20"/>
+                <w:szCs w:val="20"/>
+              </w:rPr>
+            </w:pPr>
+            <w:r>
+              <w:rPr>
+                <w:rtl w:val="0"/>
+              </w:rPr>
+            </w:r>
+          </w:p>
+        </w:tc>
+      </w:tr>
+      <w:tr>
+        <w:trPr>
+          <w:cantSplit w:val="0"/>
+          <w:trHeight w:val="282.978515625" w:hRule="atLeast"/>
+          <w:tblHeader w:val="0"/>
+        </w:trPr>
+        <w:tc>
+          <w:tcPr>
+            <w:shd w:fill="f4cccc" w:val="clear"/>
+            <w:tcMar>
+              <w:top w:w="100.0" w:type="dxa"/>
+              <w:left w:w="100.0" w:type="dxa"/>
+              <w:bottom w:w="100.0" w:type="dxa"/>
+              <w:right w:w="100.0" w:type="dxa"/>
+            </w:tcMar>
+            <w:vAlign w:val="top"/>
+          </w:tcPr>
+          <w:p>
+            <w:pPr>
+              <w:widowControl w:val="0"/>
+              <w:spacing w:line="240" w:lineRule="auto"/>
+              <w:rPr>
+                <w:b w:val="1"/>
+                <w:sz w:val="20"/>
+                <w:szCs w:val="20"/>
+              </w:rPr>
+            </w:pPr>
+            <w:r>
+              <w:rPr>
+                <w:b w:val="1"/>
+                <w:sz w:val="20"/>
+                <w:szCs w:val="20"/>
+                <w:rtl w:val="0"/>
+              </w:rPr>
+              <w:t xml:space="preserve">1. Registration and Authorization</w:t>
             </w:r>
           </w:p>
         </w:tc>
@@ -13025,6 +13550,116 @@
       </w:rPr>
     </w:lvl>
   </w:abstractNum>
+  <w:abstractNum w:abstractNumId="5">
+    <w:lvl w:ilvl="0">
+      <w:start w:val="1"/>
+      <w:numFmt w:val="bullet"/>
+      <w:lvlText w:val="●"/>
+      <w:lvlJc w:val="left"/>
+      <w:pPr>
+        <w:ind w:left="720" w:hanging="360"/>
+      </w:pPr>
+      <w:rPr>
+        <w:u w:val="none"/>
+      </w:rPr>
+    </w:lvl>
+    <w:lvl w:ilvl="1">
+      <w:start w:val="1"/>
+      <w:numFmt w:val="bullet"/>
+      <w:lvlText w:val="○"/>
+      <w:lvlJc w:val="left"/>
+      <w:pPr>
+        <w:ind w:left="1440" w:hanging="360"/>
+      </w:pPr>
+      <w:rPr>
+        <w:u w:val="none"/>
+      </w:rPr>
+    </w:lvl>
+    <w:lvl w:ilvl="2">
+      <w:start w:val="1"/>
+      <w:numFmt w:val="bullet"/>
+      <w:lvlText w:val="■"/>
+      <w:lvlJc w:val="left"/>
+      <w:pPr>
+        <w:ind w:left="2160" w:hanging="360"/>
+      </w:pPr>
+      <w:rPr>
+        <w:u w:val="none"/>
+      </w:rPr>
+    </w:lvl>
+    <w:lvl w:ilvl="3">
+      <w:start w:val="1"/>
+      <w:numFmt w:val="bullet"/>
+      <w:lvlText w:val="●"/>
+      <w:lvlJc w:val="left"/>
+      <w:pPr>
+        <w:ind w:left="2880" w:hanging="360"/>
+      </w:pPr>
+      <w:rPr>
+        <w:u w:val="none"/>
+      </w:rPr>
+    </w:lvl>
+    <w:lvl w:ilvl="4">
+      <w:start w:val="1"/>
+      <w:numFmt w:val="bullet"/>
+      <w:lvlText w:val="○"/>
+      <w:lvlJc w:val="left"/>
+      <w:pPr>
+        <w:ind w:left="3600" w:hanging="360"/>
+      </w:pPr>
+      <w:rPr>
+        <w:u w:val="none"/>
+      </w:rPr>
+    </w:lvl>
+    <w:lvl w:ilvl="5">
+      <w:start w:val="1"/>
+      <w:numFmt w:val="bullet"/>
+      <w:lvlText w:val="■"/>
+      <w:lvlJc w:val="left"/>
+      <w:pPr>
+        <w:ind w:left="4320" w:hanging="360"/>
+      </w:pPr>
+      <w:rPr>
+        <w:u w:val="none"/>
+      </w:rPr>
+    </w:lvl>
+    <w:lvl w:ilvl="6">
+      <w:start w:val="1"/>
+      <w:numFmt w:val="bullet"/>
+      <w:lvlText w:val="●"/>
+      <w:lvlJc w:val="left"/>
+      <w:pPr>
+        <w:ind w:left="5040" w:hanging="360"/>
+      </w:pPr>
+      <w:rPr>
+        <w:u w:val="none"/>
+      </w:rPr>
+    </w:lvl>
+    <w:lvl w:ilvl="7">
+      <w:start w:val="1"/>
+      <w:numFmt w:val="bullet"/>
+      <w:lvlText w:val="○"/>
+      <w:lvlJc w:val="left"/>
+      <w:pPr>
+        <w:ind w:left="5760" w:hanging="360"/>
+      </w:pPr>
+      <w:rPr>
+        <w:u w:val="none"/>
+      </w:rPr>
+    </w:lvl>
+    <w:lvl w:ilvl="8">
+      <w:start w:val="1"/>
+      <w:numFmt w:val="bullet"/>
+      <w:lvlText w:val="■"/>
+      <w:lvlJc w:val="left"/>
+      <w:pPr>
+        <w:ind w:left="6480" w:hanging="360"/>
+      </w:pPr>
+      <w:rPr>
+        <w:u w:val="none"/>
+      </w:rPr>
+    </w:lvl>
+  </w:abstractNum>
   <w:num w:numId="1">
     <w:abstractNumId w:val="1"/>
   </w:num>
@@ -13036,6 +13671,9 @@
   </w:num>
   <w:num w:numId="4">
     <w:abstractNumId w:val="4"/>
+  </w:num>
+  <w:num w:numId="5">
+    <w:abstractNumId w:val="5"/>
   </w:num>
 </w:numbering>
 </file>

</xml_diff>